<commit_message>
Update resume with Dropbox info
</commit_message>
<xml_diff>
--- a/index.docx
+++ b/index.docx
@@ -20,6 +20,9 @@
       </w:r>
     </w:p>
     <w:p>
+      <w:pPr>
+        <w:pStyle w:val="FirstParagraph"/>
+      </w:pPr>
       <w:r>
         <w:rPr>
           <w:rStyle w:val="VerbatimChar"/>
@@ -33,7 +36,7 @@
         <w:rPr>
           <w:rStyle w:val="VerbatimChar"/>
         </w:rPr>
-        <w:t xml:space="preserve">San Francisco, CA 94110                                   github.com/sqrl</w:t>
+        <w:t xml:space="preserve">San Francisco, CA 94110             github.com/sqrl (mostly professional)</w:t>
       </w:r>
       <w:r>
         <w:br w:type="textWrapping"/>
@@ -42,7 +45,16 @@
         <w:rPr>
           <w:rStyle w:val="VerbatimChar"/>
         </w:rPr>
-        <w:t xml:space="preserve">Phone: 607-280-3615                         www.linkedin.com/in/milopolte</w:t>
+        <w:t xml:space="preserve">Phone: 607-280-3615                 github.com/hyena (mostly hobbies)</w:t>
+      </w:r>
+      <w:r>
+        <w:br w:type="textWrapping"/>
+      </w:r>
+      <w:r>
+        <w:rPr>
+          <w:rStyle w:val="VerbatimChar"/>
+        </w:rPr>
+        <w:t xml:space="preserve">www.linkedin.com/in/milopolte</w:t>
       </w:r>
     </w:p>
     <w:p>
@@ -67,7 +79,123 @@
         <w:pStyle w:val="DefinitionTerm"/>
       </w:pPr>
       <w:r>
-        <w:t xml:space="preserve">2012-2015</w:t>
+        <w:t xml:space="preserve">May 2015 - Present</w:t>
+      </w:r>
+    </w:p>
+    <w:p>
+      <w:pPr>
+        <w:pStyle w:val="Definition"/>
+      </w:pPr>
+      <w:r>
+        <w:rPr>
+          <w:i/>
+        </w:rPr>
+        <w:t xml:space="preserve">Software Engineer at</w:t>
+      </w:r>
+      <w:r>
+        <w:rPr>
+          <w:i/>
+        </w:rPr>
+        <w:t xml:space="preserve"> </w:t>
+      </w:r>
+      <w:hyperlink r:id="rId23">
+        <w:r>
+          <w:rPr>
+            <w:rStyle w:val="Hyperlink"/>
+            <w:i/>
+          </w:rPr>
+          <w:t xml:space="preserve">Dropbox</w:t>
+        </w:r>
+      </w:hyperlink>
+      <w:r>
+        <w:rPr>
+          <w:i/>
+        </w:rPr>
+        <w:t xml:space="preserve"> </w:t>
+      </w:r>
+      <w:r>
+        <w:rPr>
+          <w:i/>
+        </w:rPr>
+        <w:t xml:space="preserve">in the Data Infrastructure Team</w:t>
+      </w:r>
+      <w:r>
+        <w:t xml:space="preserve"> </w:t>
+      </w:r>
+      <w:r>
+        <w:t xml:space="preserve">(San Francisco).</w:t>
+      </w:r>
+    </w:p>
+    <w:p>
+      <w:pPr>
+        <w:pStyle w:val="Compact"/>
+        <w:pStyle w:val="Definition"/>
+        <w:numPr>
+          <w:numId w:val="1001"/>
+          <w:ilvl w:val="0"/>
+        </w:numPr>
+      </w:pPr>
+      <w:r>
+        <w:t xml:space="preserve">Tech lead on new data-infra APIs, replacing single point of failure web-forms with</w:t>
+      </w:r>
+      <w:r>
+        <w:t xml:space="preserve"> </w:t>
+      </w:r>
+      <w:r>
+        <w:t xml:space="preserve">programmatic interfaces providing the backends for a new suite of analytic tools.</w:t>
+      </w:r>
+    </w:p>
+    <w:p>
+      <w:pPr>
+        <w:pStyle w:val="Compact"/>
+        <w:pStyle w:val="Definition"/>
+        <w:numPr>
+          <w:numId w:val="1002"/>
+          <w:ilvl w:val="1"/>
+        </w:numPr>
+      </w:pPr>
+      <w:r>
+        <w:t xml:space="preserve">Query Service: A RESTful API for Hive and Presto queries.</w:t>
+      </w:r>
+    </w:p>
+    <w:p>
+      <w:pPr>
+        <w:pStyle w:val="Compact"/>
+        <w:pStyle w:val="Definition"/>
+        <w:numPr>
+          <w:numId w:val="1002"/>
+          <w:ilvl w:val="1"/>
+        </w:numPr>
+      </w:pPr>
+      <w:r>
+        <w:t xml:space="preserve">ETL Service: A RESTful API for safely managing job pipelines.</w:t>
+      </w:r>
+    </w:p>
+    <w:p>
+      <w:pPr>
+        <w:pStyle w:val="Compact"/>
+        <w:pStyle w:val="Definition"/>
+        <w:numPr>
+          <w:numId w:val="1001"/>
+          <w:ilvl w:val="0"/>
+        </w:numPr>
+      </w:pPr>
+      <w:r>
+        <w:t xml:space="preserve">Member of an on-call rotation maintaining an infrastructure that runs thousands of jobs</w:t>
+      </w:r>
+      <w:r>
+        <w:t xml:space="preserve"> </w:t>
+      </w:r>
+      <w:r>
+        <w:t xml:space="preserve">crunching petabytes of log data.</w:t>
+      </w:r>
+    </w:p>
+    <w:p>
+      <w:pPr>
+        <w:pStyle w:val="DefinitionTerm"/>
+      </w:pPr>
+      <w:r>
+        <w:t xml:space="preserve">2012 - Feb 2015</w:t>
       </w:r>
     </w:p>
     <w:p>
@@ -86,10 +214,10 @@
         </w:rPr>
         <w:t xml:space="preserve"> </w:t>
       </w:r>
-      <w:hyperlink r:id="rId23">
+      <w:hyperlink r:id="rId24">
         <w:r>
           <w:rPr>
-            <w:rStyle w:val="Link"/>
+            <w:rStyle w:val="Hyperlink"/>
             <w:i/>
           </w:rPr>
           <w:t xml:space="preserve">WibiData, Inc</w:t>
@@ -107,7 +235,7 @@
         <w:pStyle w:val="Compact"/>
         <w:pStyle w:val="Definition"/>
         <w:numPr>
-          <w:numId w:val="1001"/>
+          <w:numId w:val="1003"/>
           <w:ilvl w:val="0"/>
         </w:numPr>
       </w:pPr>
@@ -120,7 +248,7 @@
         <w:pStyle w:val="Compact"/>
         <w:pStyle w:val="Definition"/>
         <w:numPr>
-          <w:numId w:val="1001"/>
+          <w:numId w:val="1003"/>
           <w:ilvl w:val="0"/>
         </w:numPr>
       </w:pPr>
@@ -133,33 +261,51 @@
         <w:pStyle w:val="Compact"/>
         <w:pStyle w:val="Definition"/>
         <w:numPr>
-          <w:numId w:val="1001"/>
-          <w:ilvl w:val="0"/>
-        </w:numPr>
-      </w:pPr>
-      <w:r>
-        <w:t xml:space="preserve">Developed a platform for personalized applications on top of Hadoop, HBase, and Cassandra.</w:t>
-      </w:r>
-    </w:p>
-    <w:p>
-      <w:pPr>
-        <w:pStyle w:val="Compact"/>
-        <w:pStyle w:val="Definition"/>
-        <w:numPr>
-          <w:numId w:val="1002"/>
+          <w:numId w:val="1003"/>
+          <w:ilvl w:val="0"/>
+        </w:numPr>
+      </w:pPr>
+      <w:r>
+        <w:t xml:space="preserve">Developed a platform for personalized applications on top of Hadoop,</w:t>
+      </w:r>
+      <w:r>
+        <w:t xml:space="preserve"> </w:t>
+      </w:r>
+      <w:r>
+        <w:t xml:space="preserve">HBase, and Cassandra.</w:t>
+      </w:r>
+    </w:p>
+    <w:p>
+      <w:pPr>
+        <w:pStyle w:val="Compact"/>
+        <w:pStyle w:val="Definition"/>
+        <w:numPr>
+          <w:numId w:val="1004"/>
           <w:ilvl w:val="1"/>
         </w:numPr>
       </w:pPr>
       <w:r>
-        <w:t xml:space="preserve">Our platform was used in production to deliver real-time product recommendations at two large retail customers, including holiday traffic.</w:t>
-      </w:r>
-    </w:p>
-    <w:p>
-      <w:pPr>
-        <w:pStyle w:val="Compact"/>
-        <w:pStyle w:val="Definition"/>
-        <w:numPr>
-          <w:numId w:val="1001"/>
+        <w:t xml:space="preserve">Our platform was used in production to deliver real-time</w:t>
+      </w:r>
+      <w:r>
+        <w:t xml:space="preserve"> </w:t>
+      </w:r>
+      <w:r>
+        <w:t xml:space="preserve">product recommendations at two large retail customers, including holiday</w:t>
+      </w:r>
+      <w:r>
+        <w:t xml:space="preserve"> </w:t>
+      </w:r>
+      <w:r>
+        <w:t xml:space="preserve">traffic.</w:t>
+      </w:r>
+    </w:p>
+    <w:p>
+      <w:pPr>
+        <w:pStyle w:val="Compact"/>
+        <w:pStyle w:val="Definition"/>
+        <w:numPr>
+          <w:numId w:val="1003"/>
           <w:ilvl w:val="0"/>
         </w:numPr>
       </w:pPr>
@@ -169,10 +315,10 @@
       <w:r>
         <w:t xml:space="preserve"> </w:t>
       </w:r>
-      <w:hyperlink r:id="rId24">
+      <w:hyperlink r:id="rId25">
         <w:r>
           <w:rPr>
-            <w:rStyle w:val="Link"/>
+            <w:rStyle w:val="Hyperlink"/>
           </w:rPr>
           <w:t xml:space="preserve">Kiji Project</w:t>
         </w:r>
@@ -186,33 +332,45 @@
         <w:pStyle w:val="Compact"/>
         <w:pStyle w:val="Definition"/>
         <w:numPr>
-          <w:numId w:val="1003"/>
+          <w:numId w:val="1005"/>
           <w:ilvl w:val="1"/>
         </w:numPr>
       </w:pPr>
       <w:r>
-        <w:t xml:space="preserve">Broke down the effort into manageable, prioritized tasks for the team, delivering tested, first releases on schedule.</w:t>
-      </w:r>
-    </w:p>
-    <w:p>
-      <w:pPr>
-        <w:pStyle w:val="Compact"/>
-        <w:pStyle w:val="Definition"/>
-        <w:numPr>
-          <w:numId w:val="1003"/>
+        <w:t xml:space="preserve">Broke down the effort into manageable, prioritized tasks for the team,</w:t>
+      </w:r>
+      <w:r>
+        <w:t xml:space="preserve"> </w:t>
+      </w:r>
+      <w:r>
+        <w:t xml:space="preserve">delivering tested, first releases on schedule.</w:t>
+      </w:r>
+    </w:p>
+    <w:p>
+      <w:pPr>
+        <w:pStyle w:val="Compact"/>
+        <w:pStyle w:val="Definition"/>
+        <w:numPr>
+          <w:numId w:val="1005"/>
           <w:ilvl w:val="1"/>
         </w:numPr>
       </w:pPr>
       <w:r>
-        <w:t xml:space="preserve">Kiji permitted us to better engage with our community with our own meet-ups, etc.</w:t>
-      </w:r>
-    </w:p>
-    <w:p>
-      <w:pPr>
-        <w:pStyle w:val="Compact"/>
-        <w:pStyle w:val="Definition"/>
-        <w:numPr>
-          <w:numId w:val="1003"/>
+        <w:t xml:space="preserve">Kiji permitted us to better engage with our community with our own</w:t>
+      </w:r>
+      <w:r>
+        <w:t xml:space="preserve"> </w:t>
+      </w:r>
+      <w:r>
+        <w:t xml:space="preserve">meet-ups, etc.</w:t>
+      </w:r>
+    </w:p>
+    <w:p>
+      <w:pPr>
+        <w:pStyle w:val="Compact"/>
+        <w:pStyle w:val="Definition"/>
+        <w:numPr>
+          <w:numId w:val="1005"/>
           <w:ilvl w:val="1"/>
         </w:numPr>
       </w:pPr>
@@ -222,10 +380,10 @@
       <w:r>
         <w:t xml:space="preserve"> </w:t>
       </w:r>
-      <w:hyperlink r:id="rId25">
+      <w:hyperlink r:id="rId26">
         <w:r>
           <w:rPr>
-            <w:rStyle w:val="Link"/>
+            <w:rStyle w:val="Hyperlink"/>
           </w:rPr>
           <w:t xml:space="preserve">Kiji Scoring</w:t>
         </w:r>
@@ -234,27 +392,39 @@
         <w:t xml:space="preserve"> </w:t>
       </w:r>
       <w:r>
-        <w:t xml:space="preserve">that served our first real time recommendations.</w:t>
-      </w:r>
-    </w:p>
-    <w:p>
-      <w:pPr>
-        <w:pStyle w:val="Definition"/>
-        <w:numPr>
-          <w:numId w:val="1001"/>
-          <w:ilvl w:val="0"/>
-        </w:numPr>
-      </w:pPr>
-      <w:r>
-        <w:t xml:space="preserve">Transitioned to a dual technical-managerial role and managed ten direct reports during my tenure (a maximum of five at one time).</w:t>
-      </w:r>
-    </w:p>
-    <w:p>
-      <w:pPr>
-        <w:pStyle w:val="Compact"/>
-        <w:pStyle w:val="Definition"/>
-        <w:numPr>
-          <w:numId w:val="1001"/>
+        <w:t xml:space="preserve">that served our</w:t>
+      </w:r>
+      <w:r>
+        <w:t xml:space="preserve"> </w:t>
+      </w:r>
+      <w:r>
+        <w:t xml:space="preserve">first real time recommendations.</w:t>
+      </w:r>
+    </w:p>
+    <w:p>
+      <w:pPr>
+        <w:pStyle w:val="Definition"/>
+        <w:numPr>
+          <w:numId w:val="1003"/>
+          <w:ilvl w:val="0"/>
+        </w:numPr>
+      </w:pPr>
+      <w:r>
+        <w:t xml:space="preserve">Transitioned to a dual technical-managerial role and managed</w:t>
+      </w:r>
+      <w:r>
+        <w:t xml:space="preserve"> </w:t>
+      </w:r>
+      <w:r>
+        <w:t xml:space="preserve">ten direct reports during my tenure (a maximum of five at one time).</w:t>
+      </w:r>
+    </w:p>
+    <w:p>
+      <w:pPr>
+        <w:pStyle w:val="Compact"/>
+        <w:pStyle w:val="Definition"/>
+        <w:numPr>
+          <w:numId w:val="1003"/>
           <w:ilvl w:val="0"/>
         </w:numPr>
       </w:pPr>
@@ -267,7 +437,7 @@
         <w:pStyle w:val="Compact"/>
         <w:pStyle w:val="Definition"/>
         <w:numPr>
-          <w:numId w:val="1004"/>
+          <w:numId w:val="1006"/>
           <w:ilvl w:val="1"/>
         </w:numPr>
       </w:pPr>
@@ -280,12 +450,18 @@
         <w:pStyle w:val="Compact"/>
         <w:pStyle w:val="Definition"/>
         <w:numPr>
-          <w:numId w:val="1004"/>
+          <w:numId w:val="1006"/>
           <w:ilvl w:val="1"/>
         </w:numPr>
       </w:pPr>
       <w:r>
-        <w:t xml:space="preserve">Developed and help design internal build tools and scripts that reduced compile time and improved engineer productivity.</w:t>
+        <w:t xml:space="preserve">Developed and help design internal build tools and scripts that</w:t>
+      </w:r>
+      <w:r>
+        <w:t xml:space="preserve"> </w:t>
+      </w:r>
+      <w:r>
+        <w:t xml:space="preserve">reduced compile time and improved engineer productivity.</w:t>
       </w:r>
     </w:p>
     <w:p>
@@ -312,10 +488,10 @@
         </w:rPr>
         <w:t xml:space="preserve"> </w:t>
       </w:r>
-      <w:hyperlink r:id="rId26">
+      <w:hyperlink r:id="rId27">
         <w:r>
           <w:rPr>
-            <w:rStyle w:val="Link"/>
+            <w:rStyle w:val="Hyperlink"/>
             <w:i/>
           </w:rPr>
           <w:t xml:space="preserve">Panasas</w:t>
@@ -333,26 +509,58 @@
         <w:pStyle w:val="Compact"/>
         <w:pStyle w:val="Definition"/>
         <w:numPr>
-          <w:numId w:val="1005"/>
-          <w:ilvl w:val="0"/>
-        </w:numPr>
-      </w:pPr>
-      <w:r>
-        <w:t xml:space="preserve">Project work towards instrumenting a FreeBSD kernel driver to implement QoS I/O scheduling in network attached storage devices for our parallel, distributed filesystem.</w:t>
+          <w:numId w:val="1007"/>
+          <w:ilvl w:val="0"/>
+        </w:numPr>
+      </w:pPr>
+      <w:r>
+        <w:t xml:space="preserve">Project work towards instrumenting a FreeBSD kernel driver to implement</w:t>
+      </w:r>
+      <w:r>
+        <w:t xml:space="preserve"> </w:t>
+      </w:r>
+      <w:r>
+        <w:t xml:space="preserve">QoS I/O scheduling in network attached storage devices for our parallel,</w:t>
+      </w:r>
+      <w:r>
+        <w:t xml:space="preserve"> </w:t>
+      </w:r>
+      <w:r>
+        <w:t xml:space="preserve">distributed filesystem.</w:t>
       </w:r>
     </w:p>
     <w:p>
       <w:pPr>
         <w:pStyle w:val="Heading2"/>
       </w:pPr>
-      <w:bookmarkStart w:id="27" w:name="technologies-and-skills"/>
-      <w:bookmarkEnd w:id="27"/>
+      <w:bookmarkStart w:id="28" w:name="technologies-and-skills"/>
+      <w:bookmarkEnd w:id="28"/>
       <w:r>
         <w:t xml:space="preserve">Technologies and Skills</w:t>
       </w:r>
     </w:p>
     <w:p>
       <w:pPr>
+        <w:pStyle w:val="FirstParagraph"/>
+      </w:pPr>
+      <w:r>
+        <w:t xml:space="preserve">I've used a variety of technologies and programming languages, but here I highlight a few</w:t>
+      </w:r>
+      <w:r>
+        <w:t xml:space="preserve"> </w:t>
+      </w:r>
+      <w:r>
+        <w:t xml:space="preserve">and describe what I've used them for in work and play. For any language or technology I probably</w:t>
+      </w:r>
+      <w:r>
+        <w:t xml:space="preserve"> </w:t>
+      </w:r>
+      <w:r>
+        <w:t xml:space="preserve">have "strong opinions weakly held" about what's great and awful about them.</w:t>
+      </w:r>
+    </w:p>
+    <w:p>
+      <w:pPr>
         <w:pStyle w:val="DefinitionTerm"/>
       </w:pPr>
       <w:r>
@@ -364,15 +572,15 @@
         <w:pStyle w:val="Definition"/>
       </w:pPr>
       <w:r>
-        <w:t xml:space="preserve">My most recent projects have been in Python.</w:t>
-      </w:r>
-    </w:p>
-    <w:p>
-      <w:pPr>
-        <w:pStyle w:val="Compact"/>
-        <w:pStyle w:val="Definition"/>
-        <w:numPr>
-          <w:numId w:val="1006"/>
+        <w:t xml:space="preserve">I've used python at just about every company for scripting as well as systems coding.</w:t>
+      </w:r>
+    </w:p>
+    <w:p>
+      <w:pPr>
+        <w:pStyle w:val="Compact"/>
+        <w:pStyle w:val="Definition"/>
+        <w:numPr>
+          <w:numId w:val="1008"/>
           <w:ilvl w:val="0"/>
         </w:numPr>
       </w:pPr>
@@ -382,10 +590,10 @@
       <w:r>
         <w:t xml:space="preserve"> </w:t>
       </w:r>
-      <w:hyperlink r:id="rId28">
+      <w:hyperlink r:id="rId29">
         <w:r>
           <w:rPr>
-            <w:rStyle w:val="Link"/>
+            <w:rStyle w:val="Hyperlink"/>
           </w:rPr>
           <w:t xml:space="preserve">packrat</w:t>
         </w:r>
@@ -394,7 +602,32 @@
         <w:t xml:space="preserve"> </w:t>
       </w:r>
       <w:r>
-        <w:t xml:space="preserve">which we used internally at WibiData to cache and share build artifacts.</w:t>
+        <w:t xml:space="preserve">which we used internally at WibiData to cache and</w:t>
+      </w:r>
+      <w:r>
+        <w:t xml:space="preserve"> </w:t>
+      </w:r>
+      <w:r>
+        <w:t xml:space="preserve">share build artifacts.</w:t>
+      </w:r>
+    </w:p>
+    <w:p>
+      <w:pPr>
+        <w:pStyle w:val="Compact"/>
+        <w:pStyle w:val="Definition"/>
+        <w:numPr>
+          <w:numId w:val="1008"/>
+          <w:ilvl w:val="0"/>
+        </w:numPr>
+      </w:pPr>
+      <w:r>
+        <w:t xml:space="preserve">Worked on large Python-based backend systems such as Dropbox's Python based blockstore</w:t>
+      </w:r>
+      <w:r>
+        <w:t xml:space="preserve"> </w:t>
+      </w:r>
+      <w:r>
+        <w:t xml:space="preserve">service and our 'Drone' job scheduler for Hadoop jobs.</w:t>
       </w:r>
     </w:p>
     <w:p>
@@ -411,7 +644,19 @@
         <w:pStyle w:val="Definition"/>
       </w:pPr>
       <w:r>
-        <w:t xml:space="preserve">I am experienced in coding distributed applications and map-reduce programs in Java. I've also used Scala but am less familiar with it.</w:t>
+        <w:t xml:space="preserve">I am experienced in coding distributed applications and map-reduce programs</w:t>
+      </w:r>
+      <w:r>
+        <w:t xml:space="preserve"> </w:t>
+      </w:r>
+      <w:r>
+        <w:t xml:space="preserve">in Java. For example, it's what I use primarily at Dropbox for our new Data APIs written</w:t>
+      </w:r>
+      <w:r>
+        <w:t xml:space="preserve"> </w:t>
+      </w:r>
+      <w:r>
+        <w:t xml:space="preserve">as DropWizard applications.</w:t>
       </w:r>
     </w:p>
     <w:p>
@@ -427,33 +672,70 @@
         <w:pStyle w:val="Definition"/>
       </w:pPr>
       <w:r>
-        <w:t xml:space="preserve">I've used a variety of technologies in the Hadoop ecosystem for model training and analytics: MapReduce, Yarn, HBase, Hive, Scalding, etc.</w:t>
-      </w:r>
-    </w:p>
-    <w:p>
-      <w:pPr>
-        <w:pStyle w:val="Compact"/>
-        <w:pStyle w:val="Definition"/>
-        <w:numPr>
-          <w:numId w:val="1007"/>
-          <w:ilvl w:val="0"/>
-        </w:numPr>
-      </w:pPr>
-      <w:r>
-        <w:t xml:space="preserve">Ported our ecosystem to different versions of the Cloudera Distribution of Hadoop and others, dealing with the bugs and changes along the way.</w:t>
-      </w:r>
-    </w:p>
-    <w:p>
-      <w:pPr>
-        <w:pStyle w:val="Compact"/>
-        <w:pStyle w:val="Definition"/>
-        <w:numPr>
-          <w:numId w:val="1007"/>
-          <w:ilvl w:val="0"/>
-        </w:numPr>
-      </w:pPr>
-      <w:r>
-        <w:t xml:space="preserve">Debugged numerous grungy issues in HBase ecosystem, such as ZooKeeper references, unblocking coworkers.</w:t>
+        <w:t xml:space="preserve">I've used a variety of technologies in the Hadoop ecosystem for model</w:t>
+      </w:r>
+      <w:r>
+        <w:t xml:space="preserve"> </w:t>
+      </w:r>
+      <w:r>
+        <w:t xml:space="preserve">training and analytics: MapReduce, Yarn, HBase, Hive, Scalding, etc.</w:t>
+      </w:r>
+    </w:p>
+    <w:p>
+      <w:pPr>
+        <w:pStyle w:val="Compact"/>
+        <w:pStyle w:val="Definition"/>
+        <w:numPr>
+          <w:numId w:val="1009"/>
+          <w:ilvl w:val="0"/>
+        </w:numPr>
+      </w:pPr>
+      <w:r>
+        <w:t xml:space="preserve">Ported Wibi's ecosystem to different versions of the Cloudera Distribution</w:t>
+      </w:r>
+      <w:r>
+        <w:t xml:space="preserve"> </w:t>
+      </w:r>
+      <w:r>
+        <w:t xml:space="preserve">of Hadoop and others, dealing with the bugs and changes along the way.</w:t>
+      </w:r>
+    </w:p>
+    <w:p>
+      <w:pPr>
+        <w:pStyle w:val="Compact"/>
+        <w:pStyle w:val="Definition"/>
+        <w:numPr>
+          <w:numId w:val="1009"/>
+          <w:ilvl w:val="0"/>
+        </w:numPr>
+      </w:pPr>
+      <w:r>
+        <w:t xml:space="preserve">Debugged numerous grungy issues in HBase ecosystem, such as ZooKeeper</w:t>
+      </w:r>
+      <w:r>
+        <w:t xml:space="preserve"> </w:t>
+      </w:r>
+      <w:r>
+        <w:t xml:space="preserve">references, unblocking coworkers.</w:t>
+      </w:r>
+    </w:p>
+    <w:p>
+      <w:pPr>
+        <w:pStyle w:val="Compact"/>
+        <w:pStyle w:val="Definition"/>
+        <w:numPr>
+          <w:numId w:val="1009"/>
+          <w:ilvl w:val="0"/>
+        </w:numPr>
+      </w:pPr>
+      <w:r>
+        <w:t xml:space="preserve">Put in yet more grunge-work hours on Dropbox's giant Hive cluster,</w:t>
+      </w:r>
+      <w:r>
+        <w:t xml:space="preserve"> </w:t>
+      </w:r>
+      <w:r>
+        <w:t xml:space="preserve">migrating namenodes on a live cluster, debugging subtle Zookeeper locks, etc.</w:t>
       </w:r>
     </w:p>
     <w:p>
@@ -477,33 +759,39 @@
         <w:pStyle w:val="Compact"/>
         <w:pStyle w:val="Definition"/>
         <w:numPr>
-          <w:numId w:val="1008"/>
-          <w:ilvl w:val="0"/>
-        </w:numPr>
-      </w:pPr>
-      <w:r>
-        <w:t xml:space="preserve">Led Sprint Planning for platform team, working with Product to prioritize tasks.</w:t>
-      </w:r>
-    </w:p>
-    <w:p>
-      <w:pPr>
-        <w:pStyle w:val="Compact"/>
-        <w:pStyle w:val="Definition"/>
-        <w:numPr>
-          <w:numId w:val="1008"/>
-          <w:ilvl w:val="0"/>
-        </w:numPr>
-      </w:pPr>
-      <w:r>
-        <w:t xml:space="preserve">Participated in our culture of code reviews, code style guides, etc.</w:t>
-      </w:r>
-    </w:p>
-    <w:p>
-      <w:pPr>
-        <w:pStyle w:val="Compact"/>
-        <w:pStyle w:val="Definition"/>
-        <w:numPr>
-          <w:numId w:val="1008"/>
+          <w:numId w:val="1010"/>
+          <w:ilvl w:val="0"/>
+        </w:numPr>
+      </w:pPr>
+      <w:r>
+        <w:t xml:space="preserve">Led Sprint Planning for Wibi's platform team, working</w:t>
+      </w:r>
+      <w:r>
+        <w:t xml:space="preserve"> </w:t>
+      </w:r>
+      <w:r>
+        <w:t xml:space="preserve">with Product to prioritize tasks.</w:t>
+      </w:r>
+    </w:p>
+    <w:p>
+      <w:pPr>
+        <w:pStyle w:val="Compact"/>
+        <w:pStyle w:val="Definition"/>
+        <w:numPr>
+          <w:numId w:val="1010"/>
+          <w:ilvl w:val="0"/>
+        </w:numPr>
+      </w:pPr>
+      <w:r>
+        <w:t xml:space="preserve">Established much of our culture of code reviews, tooling, etc.</w:t>
+      </w:r>
+    </w:p>
+    <w:p>
+      <w:pPr>
+        <w:pStyle w:val="Compact"/>
+        <w:pStyle w:val="Definition"/>
+        <w:numPr>
+          <w:numId w:val="1010"/>
           <w:ilvl w:val="0"/>
         </w:numPr>
       </w:pPr>
@@ -513,10 +801,69 @@
     </w:p>
     <w:p>
       <w:pPr>
+        <w:pStyle w:val="DefinitionTerm"/>
+      </w:pPr>
+      <w:r>
+        <w:t xml:space="preserve">Go-lang and Rust</w:t>
+      </w:r>
+    </w:p>
+    <w:p>
+      <w:pPr>
+        <w:pStyle w:val="Compact"/>
+        <w:pStyle w:val="Definition"/>
+      </w:pPr>
+      <w:r>
+        <w:t xml:space="preserve">Still learning these technologies, but I'm really excited about their potential.</w:t>
+      </w:r>
+      <w:r>
+        <w:t xml:space="preserve"> </w:t>
+      </w:r>
+      <w:r>
+        <w:t xml:space="preserve">* Currently re-implementing Dropbox's legacy and feature-creeped blockstore with a Go-based</w:t>
+      </w:r>
+      <w:r>
+        <w:t xml:space="preserve"> </w:t>
+      </w:r>
+      <w:r>
+        <w:t xml:space="preserve">solution for reasons of performance, safety, and cleanliness.</w:t>
+      </w:r>
+      <w:r>
+        <w:t xml:space="preserve"> </w:t>
+      </w:r>
+      <w:r>
+        <w:t xml:space="preserve">* Coded a number of silly slack bots to practice Go and Rust:</w:t>
+      </w:r>
+      <w:r>
+        <w:t xml:space="preserve"> </w:t>
+      </w:r>
+      <w:r>
+        <w:t xml:space="preserve">* https://github.com/sqrl/slack-quoter Bot to save and replay humorous slack quotes</w:t>
+      </w:r>
+      <w:r>
+        <w:t xml:space="preserve"> </w:t>
+      </w:r>
+      <w:r>
+        <w:t xml:space="preserve">* https://github.com/hyena/professor_sloak Bot that gives people random pokemon on request,</w:t>
+      </w:r>
+      <w:r>
+        <w:t xml:space="preserve"> </w:t>
+      </w:r>
+      <w:r>
+        <w:t xml:space="preserve">fortune cookie style.</w:t>
+      </w:r>
+      <w:r>
+        <w:t xml:space="preserve"> </w:t>
+      </w:r>
+      <w:r>
+        <w:t xml:space="preserve">* https://github.com/sqrl/slack-logger Super simple bot that logs slack conversations</w:t>
+      </w:r>
+    </w:p>
+    <w:p>
+      <w:pPr>
         <w:pStyle w:val="Heading2"/>
       </w:pPr>
-      <w:bookmarkStart w:id="29" w:name="education"/>
-      <w:bookmarkEnd w:id="29"/>
+      <w:bookmarkStart w:id="30" w:name="education"/>
+      <w:bookmarkEnd w:id="30"/>
       <w:r>
         <w:t xml:space="preserve">Education</w:t>
       </w:r>
@@ -537,7 +884,19 @@
         <w:rPr>
           <w:i/>
         </w:rPr>
-        <w:t xml:space="preserve">Masters Degree in Computer Science with partial work towards a PhD at Carnegie Mellon University</w:t>
+        <w:t xml:space="preserve">Masters Degree in Computer Science with partial work towards a PhD at</w:t>
+      </w:r>
+      <w:r>
+        <w:rPr>
+          <w:i/>
+        </w:rPr>
+        <w:t xml:space="preserve"> </w:t>
+      </w:r>
+      <w:r>
+        <w:rPr>
+          <w:i/>
+        </w:rPr>
+        <w:t xml:space="preserve">Carnegie Mellon University</w:t>
       </w:r>
       <w:r>
         <w:t xml:space="preserve"> </w:t>
@@ -559,20 +918,26 @@
         <w:pStyle w:val="Compact"/>
         <w:pStyle w:val="Definition"/>
         <w:numPr>
-          <w:numId w:val="1009"/>
-          <w:ilvl w:val="0"/>
-        </w:numPr>
-      </w:pPr>
-      <w:r>
-        <w:t xml:space="preserve">Conducted research in CMU’s Parallel Data Lab group under the programs of the</w:t>
-      </w:r>
-      <w:r>
-        <w:t xml:space="preserve"> </w:t>
-      </w:r>
-      <w:hyperlink r:id="rId30">
+          <w:numId w:val="1011"/>
+          <w:ilvl w:val="0"/>
+        </w:numPr>
+      </w:pPr>
+      <w:r>
+        <w:t xml:space="preserve">Conducted research in CMU’s Parallel Data Lab group under the programs of</w:t>
+      </w:r>
+      <w:r>
+        <w:t xml:space="preserve"> </w:t>
+      </w:r>
+      <w:r>
+        <w:t xml:space="preserve">the</w:t>
+      </w:r>
+      <w:r>
+        <w:t xml:space="preserve"> </w:t>
+      </w:r>
+      <w:hyperlink r:id="rId31">
         <w:r>
           <w:rPr>
-            <w:rStyle w:val="Link"/>
+            <w:rStyle w:val="Hyperlink"/>
           </w:rPr>
           <w:t xml:space="preserve">Petascale Data Storage Institute</w:t>
         </w:r>
@@ -586,10 +951,10 @@
       <w:r>
         <w:t xml:space="preserve"> </w:t>
       </w:r>
-      <w:hyperlink r:id="rId31">
+      <w:hyperlink r:id="rId32">
         <w:r>
           <w:rPr>
-            <w:rStyle w:val="Link"/>
+            <w:rStyle w:val="Hyperlink"/>
           </w:rPr>
           <w:t xml:space="preserve">Institute For Reliable High Performance Information Technology</w:t>
         </w:r>
@@ -603,20 +968,26 @@
         <w:pStyle w:val="Compact"/>
         <w:pStyle w:val="Definition"/>
         <w:numPr>
-          <w:numId w:val="1009"/>
-          <w:ilvl w:val="0"/>
-        </w:numPr>
-      </w:pPr>
-      <w:r>
-        <w:t xml:space="preserve">Benchmarked Flash-based SSDs and evaluated cost efficiency of different hybrid configurations. Papers:</w:t>
-      </w:r>
-      <w:r>
-        <w:t xml:space="preserve"> </w:t>
-      </w:r>
-      <w:hyperlink r:id="rId32">
+          <w:numId w:val="1011"/>
+          <w:ilvl w:val="0"/>
+        </w:numPr>
+      </w:pPr>
+      <w:r>
+        <w:t xml:space="preserve">Benchmarked Flash-based SSDs and evaluated cost efficiency of different</w:t>
+      </w:r>
+      <w:r>
+        <w:t xml:space="preserve"> </w:t>
+      </w:r>
+      <w:r>
+        <w:t xml:space="preserve">hybrid configurations. Papers:</w:t>
+      </w:r>
+      <w:r>
+        <w:t xml:space="preserve"> </w:t>
+      </w:r>
+      <w:hyperlink r:id="rId33">
         <w:r>
           <w:rPr>
-            <w:rStyle w:val="Link"/>
+            <w:rStyle w:val="Hyperlink"/>
           </w:rPr>
           <w:t xml:space="preserve">http://www.pdl.cmu.edu/PDL-FTP/PDSI/simsa-pdsw08.pdf</w:t>
         </w:r>
@@ -630,51 +1001,69 @@
       <w:r>
         <w:t xml:space="preserve"> </w:t>
       </w:r>
-      <w:hyperlink r:id="rId33">
+      <w:hyperlink r:id="rId34">
         <w:r>
           <w:rPr>
-            <w:rStyle w:val="Link"/>
+            <w:rStyle w:val="Hyperlink"/>
           </w:rPr>
           <w:t xml:space="preserve">http://www.pdl.cmu.edu/PDL-FTP/PDSI/Polte.pdf</w:t>
         </w:r>
       </w:hyperlink>
       <w:r>
-        <w:t xml:space="preserve">. Included work inside the Linux kernel.</w:t>
-      </w:r>
-    </w:p>
-    <w:p>
-      <w:pPr>
-        <w:pStyle w:val="Compact"/>
-        <w:pStyle w:val="Definition"/>
-        <w:numPr>
-          <w:numId w:val="1009"/>
-          <w:ilvl w:val="0"/>
-        </w:numPr>
-      </w:pPr>
-      <w:r>
-        <w:t xml:space="preserve">Collaborated with Los Alamos National Laboratory in the design and implementation of the</w:t>
-      </w:r>
-      <w:r>
-        <w:t xml:space="preserve"> </w:t>
-      </w:r>
-      <w:hyperlink r:id="rId34">
+        <w:t xml:space="preserve">.</w:t>
+      </w:r>
+      <w:r>
+        <w:t xml:space="preserve"> </w:t>
+      </w:r>
+      <w:r>
+        <w:t xml:space="preserve">Included work inside the Linux kernel.</w:t>
+      </w:r>
+    </w:p>
+    <w:p>
+      <w:pPr>
+        <w:pStyle w:val="Compact"/>
+        <w:pStyle w:val="Definition"/>
+        <w:numPr>
+          <w:numId w:val="1011"/>
+          <w:ilvl w:val="0"/>
+        </w:numPr>
+      </w:pPr>
+      <w:r>
+        <w:t xml:space="preserve">Collaborated with Los Alamos National Laboratory in the design and</w:t>
+      </w:r>
+      <w:r>
+        <w:t xml:space="preserve"> </w:t>
+      </w:r>
+      <w:r>
+        <w:t xml:space="preserve">implementation of the</w:t>
+      </w:r>
+      <w:r>
+        <w:t xml:space="preserve"> </w:t>
+      </w:r>
+      <w:hyperlink r:id="rId35">
         <w:r>
           <w:rPr>
-            <w:rStyle w:val="Link"/>
+            <w:rStyle w:val="Hyperlink"/>
           </w:rPr>
           <w:t xml:space="preserve">Parallel Log-structured File System</w:t>
         </w:r>
       </w:hyperlink>
       <w:r>
-        <w:t xml:space="preserve">. Papers:</w:t>
-      </w:r>
-      <w:r>
-        <w:t xml:space="preserve"> </w:t>
-      </w:r>
-      <w:hyperlink r:id="rId35">
+        <w:t xml:space="preserve">.</w:t>
+      </w:r>
+      <w:r>
+        <w:t xml:space="preserve"> </w:t>
+      </w:r>
+      <w:r>
+        <w:t xml:space="preserve">Papers:</w:t>
+      </w:r>
+      <w:r>
+        <w:t xml:space="preserve"> </w:t>
+      </w:r>
+      <w:hyperlink r:id="rId36">
         <w:r>
           <w:rPr>
-            <w:rStyle w:val="Link"/>
+            <w:rStyle w:val="Hyperlink"/>
           </w:rPr>
           <w:t xml:space="preserve">http://institutes.lanl.gov/plfs/plfs.pdf</w:t>
         </w:r>
@@ -688,10 +1077,10 @@
       <w:r>
         <w:t xml:space="preserve"> </w:t>
       </w:r>
-      <w:hyperlink r:id="rId36">
+      <w:hyperlink r:id="rId37">
         <w:r>
           <w:rPr>
-            <w:rStyle w:val="Link"/>
+            <w:rStyle w:val="Hyperlink"/>
           </w:rPr>
           <w:t xml:space="preserve">http://www.pdsi-scidac.org/events/PDSW09/resources/pdsw09-final9.pdf</w:t>
         </w:r>
@@ -702,20 +1091,26 @@
         <w:pStyle w:val="Compact"/>
         <w:pStyle w:val="Definition"/>
         <w:numPr>
-          <w:numId w:val="1009"/>
-          <w:ilvl w:val="0"/>
-        </w:numPr>
-      </w:pPr>
-      <w:r>
-        <w:t xml:space="preserve">Investigated the design of parallel filesystems for HPC built on top of BigTable-like software. Paper:</w:t>
-      </w:r>
-      <w:r>
-        <w:t xml:space="preserve"> </w:t>
-      </w:r>
-      <w:hyperlink r:id="rId37">
+          <w:numId w:val="1011"/>
+          <w:ilvl w:val="0"/>
+        </w:numPr>
+      </w:pPr>
+      <w:r>
+        <w:t xml:space="preserve">Investigated the design of parallel filesystems for HPC built on top of</w:t>
+      </w:r>
+      <w:r>
+        <w:t xml:space="preserve"> </w:t>
+      </w:r>
+      <w:r>
+        <w:t xml:space="preserve">BigTable-like software. Paper:</w:t>
+      </w:r>
+      <w:r>
+        <w:t xml:space="preserve"> </w:t>
+      </w:r>
+      <w:hyperlink r:id="rId38">
         <w:r>
           <w:rPr>
-            <w:rStyle w:val="Link"/>
+            <w:rStyle w:val="Hyperlink"/>
           </w:rPr>
           <w:t xml:space="preserve">http://www.cs.cmu.edu/~svp/2009hotcloud-tablefs.pdf</w:t>
         </w:r>
@@ -737,7 +1132,19 @@
         <w:rPr>
           <w:i/>
         </w:rPr>
-        <w:t xml:space="preserve">Bachelor of Arts and Master of Engineering in Computer Science at Cornell University</w:t>
+        <w:t xml:space="preserve">Bachelor of Arts and Master of Engineering in Computer Science at Cornell</w:t>
+      </w:r>
+      <w:r>
+        <w:rPr>
+          <w:i/>
+        </w:rPr>
+        <w:t xml:space="preserve"> </w:t>
+      </w:r>
+      <w:r>
+        <w:rPr>
+          <w:i/>
+        </w:rPr>
+        <w:t xml:space="preserve">University</w:t>
       </w:r>
       <w:r>
         <w:t xml:space="preserve"> </w:t>
@@ -759,20 +1166,32 @@
         <w:pStyle w:val="Compact"/>
         <w:pStyle w:val="Definition"/>
         <w:numPr>
-          <w:numId w:val="1010"/>
-          <w:ilvl w:val="0"/>
-        </w:numPr>
-      </w:pPr>
-      <w:r>
-        <w:t xml:space="preserve">Independent Research with Prof. Emin Gun Sirer - (2001- 2002) Researched and developed an anonymizing peer-to-peer overlay network based on dining cryptographer nets called ‘Herbivore’. White paper:</w:t>
-      </w:r>
-      <w:r>
-        <w:t xml:space="preserve"> </w:t>
-      </w:r>
-      <w:hyperlink r:id="rId38">
+          <w:numId w:val="1012"/>
+          <w:ilvl w:val="0"/>
+        </w:numPr>
+      </w:pPr>
+      <w:r>
+        <w:t xml:space="preserve">Independent Research with Prof. Emin Gun Sirer - (2001- 2002)</w:t>
+      </w:r>
+      <w:r>
+        <w:t xml:space="preserve"> </w:t>
+      </w:r>
+      <w:r>
+        <w:t xml:space="preserve">Researched and developed an anonymizing peer-to-peer overlay network based</w:t>
+      </w:r>
+      <w:r>
+        <w:t xml:space="preserve"> </w:t>
+      </w:r>
+      <w:r>
+        <w:t xml:space="preserve">on dining cryptographer nets called ‘Herbivore’. White paper:</w:t>
+      </w:r>
+      <w:r>
+        <w:t xml:space="preserve"> </w:t>
+      </w:r>
+      <w:hyperlink r:id="rId39">
         <w:r>
           <w:rPr>
-            <w:rStyle w:val="Link"/>
+            <w:rStyle w:val="Hyperlink"/>
           </w:rPr>
           <w:t xml:space="preserve">http://www.cs.cornell.edu/People/egs/herbivore</w:t>
         </w:r>
@@ -783,20 +1202,38 @@
         <w:pStyle w:val="Compact"/>
         <w:pStyle w:val="Definition"/>
         <w:numPr>
-          <w:numId w:val="1010"/>
-          <w:ilvl w:val="0"/>
-        </w:numPr>
-      </w:pPr>
-      <w:r>
-        <w:t xml:space="preserve">Cornell University Neurobiology Department - (2005) Worked as a software engineer on an audio research and education workbench program called “Koé”, providing functionality similar to professional synthesis applications, such as Reaktor.</w:t>
+          <w:numId w:val="1012"/>
+          <w:ilvl w:val="0"/>
+        </w:numPr>
+      </w:pPr>
+      <w:r>
+        <w:t xml:space="preserve">Cornell University Neurobiology Department - (2005)</w:t>
+      </w:r>
+      <w:r>
+        <w:t xml:space="preserve"> </w:t>
+      </w:r>
+      <w:r>
+        <w:t xml:space="preserve">Worked as a software engineer on an audio research and education</w:t>
+      </w:r>
+      <w:r>
+        <w:t xml:space="preserve"> </w:t>
+      </w:r>
+      <w:r>
+        <w:t xml:space="preserve">workbench program called “Koé”, providing functionality similar to</w:t>
+      </w:r>
+      <w:r>
+        <w:t xml:space="preserve"> </w:t>
+      </w:r>
+      <w:r>
+        <w:t xml:space="preserve">professional synthesis applications, such as Reaktor.</w:t>
       </w:r>
     </w:p>
     <w:p>
       <w:pPr>
         <w:pStyle w:val="Heading2"/>
       </w:pPr>
-      <w:bookmarkStart w:id="39" w:name="hobbies-and-other-activities"/>
-      <w:bookmarkEnd w:id="39"/>
+      <w:bookmarkStart w:id="40" w:name="hobbies-and-other-activities"/>
+      <w:bookmarkEnd w:id="40"/>
       <w:r>
         <w:t xml:space="preserve">Hobbies and Other Activities</w:t>
       </w:r>
@@ -805,14 +1242,14 @@
       <w:pPr>
         <w:pStyle w:val="Compact"/>
         <w:numPr>
-          <w:numId w:val="1011"/>
-          <w:ilvl w:val="0"/>
-        </w:numPr>
-      </w:pPr>
-      <w:hyperlink r:id="rId40">
+          <w:numId w:val="1013"/>
+          <w:ilvl w:val="0"/>
+        </w:numPr>
+      </w:pPr>
+      <w:hyperlink r:id="rId41">
         <w:r>
           <w:rPr>
-            <w:rStyle w:val="Link"/>
+            <w:rStyle w:val="Hyperlink"/>
           </w:rPr>
           <w:t xml:space="preserve">Hiking</w:t>
         </w:r>
@@ -822,14 +1259,14 @@
       <w:pPr>
         <w:pStyle w:val="Compact"/>
         <w:numPr>
-          <w:numId w:val="1011"/>
-          <w:ilvl w:val="0"/>
-        </w:numPr>
-      </w:pPr>
-      <w:hyperlink r:id="rId41">
+          <w:numId w:val="1013"/>
+          <w:ilvl w:val="0"/>
+        </w:numPr>
+      </w:pPr>
+      <w:hyperlink r:id="rId42">
         <w:r>
           <w:rPr>
-            <w:rStyle w:val="Link"/>
+            <w:rStyle w:val="Hyperlink"/>
           </w:rPr>
           <w:t xml:space="preserve">Vegetarian Cooking</w:t>
         </w:r>
@@ -839,7 +1276,7 @@
       <w:pPr>
         <w:pStyle w:val="Compact"/>
         <w:numPr>
-          <w:numId w:val="1011"/>
+          <w:numId w:val="1013"/>
           <w:ilvl w:val="0"/>
         </w:numPr>
       </w:pPr>
@@ -849,10 +1286,10 @@
       <w:r>
         <w:t xml:space="preserve"> </w:t>
       </w:r>
-      <w:hyperlink r:id="rId42">
+      <w:hyperlink r:id="rId43">
         <w:r>
           <w:rPr>
-            <w:rStyle w:val="Link"/>
+            <w:rStyle w:val="Hyperlink"/>
           </w:rPr>
           <w:t xml:space="preserve">Dota</w:t>
         </w:r>
@@ -862,7 +1299,7 @@
       <w:pPr>
         <w:pStyle w:val="Compact"/>
         <w:numPr>
-          <w:numId w:val="1011"/>
+          <w:numId w:val="1013"/>
           <w:ilvl w:val="0"/>
         </w:numPr>
       </w:pPr>
@@ -872,10 +1309,10 @@
       <w:r>
         <w:t xml:space="preserve"> </w:t>
       </w:r>
-      <w:hyperlink r:id="rId43">
+      <w:hyperlink r:id="rId44">
         <w:r>
           <w:rPr>
-            <w:rStyle w:val="Link"/>
+            <w:rStyle w:val="Hyperlink"/>
           </w:rPr>
           <w:t xml:space="preserve">rabbit</w:t>
         </w:r>
@@ -887,7 +1324,22 @@
 </file>
 
 <file path=word/footnotes.xml><?xml version="1.0" encoding="utf-8"?>
-<w:footnotes xmlns:w="http://schemas.openxmlformats.org/wordprocessingml/2006/main" xmlns:m="http://schemas.openxmlformats.org/officeDocument/2006/math" xmlns:r="http://schemas.openxmlformats.org/officeDocument/2006/relationships" xmlns:o="urn:schemas-microsoft-com:office:office" xmlns:v="urn:schemas-microsoft-com:vml" xmlns:w10="urn:schemas-microsoft-com:office:word" xmlns:a="http://schemas.openxmlformats.org/drawingml/2006/main" xmlns:pic="http://schemas.openxmlformats.org/drawingml/2006/picture" xmlns:wp="http://schemas.openxmlformats.org/drawingml/2006/wordprocessingDrawing"/>
+<w:footnotes xmlns:w="http://schemas.openxmlformats.org/wordprocessingml/2006/main" xmlns:m="http://schemas.openxmlformats.org/officeDocument/2006/math" xmlns:r="http://schemas.openxmlformats.org/officeDocument/2006/relationships" xmlns:o="urn:schemas-microsoft-com:office:office" xmlns:v="urn:schemas-microsoft-com:vml" xmlns:w10="urn:schemas-microsoft-com:office:word" xmlns:a="http://schemas.openxmlformats.org/drawingml/2006/main" xmlns:pic="http://schemas.openxmlformats.org/drawingml/2006/picture" xmlns:wp="http://schemas.openxmlformats.org/drawingml/2006/wordprocessingDrawing">
+  <w:footnote w:type="continuationSeparator" w:id="0">
+    <w:p>
+      <w:r>
+        <w:continuationSeparator/>
+      </w:r>
+    </w:p>
+  </w:footnote>
+  <w:footnote w:type="separator" w:id="-1">
+    <w:p>
+      <w:r>
+        <w:separator/>
+      </w:r>
+    </w:p>
+  </w:footnote>
+</w:footnotes>
 </file>
 
 <file path=word/numbering.xml><?xml version="1.0" encoding="utf-8"?>
@@ -974,7 +1426,7 @@
     </w:lvl>
   </w:abstractNum>
   <w:abstractNum w:abstractNumId="990">
-    <w:nsid w:val="2b86d863"/>
+    <w:nsid w:val="c3bbf52c"/>
     <w:multiLevelType w:val="multilevel"/>
     <w:lvl w:ilvl="0">
       <w:numFmt w:val="bullet"/>
@@ -1055,7 +1507,7 @@
     </w:lvl>
   </w:abstractNum>
   <w:abstractNum w:abstractNumId="991">
-    <w:nsid w:val="f5116a3e"/>
+    <w:nsid w:val="ee756835"/>
     <w:multiLevelType w:val="multilevel"/>
     <w:lvl w:ilvl="0">
       <w:numFmt w:val="bullet"/>
@@ -1174,6 +1626,12 @@
   <w:num w:numId="1011">
     <w:abstractNumId w:val="991"/>
   </w:num>
+  <w:num w:numId="1012">
+    <w:abstractNumId w:val="991"/>
+  </w:num>
+  <w:num w:numId="1013">
+    <w:abstractNumId w:val="991"/>
+  </w:num>
 </w:numbering>
 </file>
 
@@ -1198,13 +1656,25 @@
   <w:style w:type="paragraph" w:default="1" w:styleId="Normal">
     <w:name w:val="Normal"/>
     <w:qFormat/>
+  </w:style>
+  <w:style w:type="paragraph" w:styleId="BodyText">
+    <w:name w:val="Body Text"/>
+    <w:basedOn w:val="Normal"/>
+    <w:link w:val="BodyTextChar"/>
     <w:pPr>
       <w:spacing w:before="180" w:after="180"/>
     </w:pPr>
-  </w:style>
-  <w:style w:type="paragraph" w:styleId="Compact">
+    <w:qFormat/>
+  </w:style>
+  <w:style w:type="paragraph" w:customStyle="1" w:styleId="FirstParagraph">
+    <w:name w:val="First Paragraph"/>
+    <w:basedOn w:val="BodyText"/>
+    <w:next w:val="BodyText"/>
+    <w:qFormat/>
+  </w:style>
+  <w:style w:type="paragraph" w:customStyle="1" w:styleId="Compact">
     <w:name w:val="Compact"/>
-    <w:basedOn w:val="Normal"/>
+    <w:basedOn w:val="BodyText"/>
     <w:qFormat/>
     <w:pPr>
       <w:spacing w:before="36" w:after="36"/>
@@ -1213,7 +1683,7 @@
   <w:style w:type="paragraph" w:styleId="Title">
     <w:name w:val="Title"/>
     <w:basedOn w:val="Normal"/>
-    <w:next w:val="Normal"/>
+    <w:next w:val="BodyText"/>
     <w:qFormat/>
     <w:pPr>
       <w:keepNext/>
@@ -1233,7 +1703,7 @@
   <w:style w:type="paragraph" w:styleId="Subtitle">
     <w:name w:val="Subtitle"/>
     <w:basedOn w:val="Title"/>
-    <w:next w:val="Normal"/>
+    <w:next w:val="BodyText"/>
     <w:qFormat/>
     <w:pPr>
       <w:keepNext/>
@@ -1246,9 +1716,9 @@
       <w:szCs w:val="30"/>
     </w:rPr>
   </w:style>
-  <w:style w:type="paragraph" w:styleId="Author">
+  <w:style w:type="paragraph" w:customStyle="1" w:styleId="Author">
     <w:name w:val="Author"/>
-    <w:next w:val="Normal"/>
+    <w:next w:val="BodyText"/>
     <w:qFormat/>
     <w:pPr>
       <w:keepNext/>
@@ -1258,7 +1728,7 @@
   </w:style>
   <w:style w:type="paragraph" w:styleId="Date">
     <w:name w:val="Date"/>
-    <w:next w:val="Normal"/>
+    <w:next w:val="BodyText"/>
     <w:qFormat/>
     <w:pPr>
       <w:keepNext/>
@@ -1266,10 +1736,10 @@
       <w:jc w:val="center"/>
     </w:pPr>
   </w:style>
-  <w:style w:type="paragraph" w:styleId="Abstract">
+  <w:style w:type="paragraph" w:customStyle="1" w:styleId="Abstract">
     <w:name w:val="Abstract"/>
     <w:basedOn w:val="Normal"/>
-    <w:next w:val="Normal"/>
+    <w:next w:val="BodyText"/>
     <w:qFormat/>
     <w:pPr>
       <w:keepNext/>
@@ -1292,7 +1762,7 @@
   <w:style w:type="paragraph" w:styleId="Heading1">
     <w:name w:val="Heading 1"/>
     <w:basedOn w:val="Normal"/>
-    <w:next w:val="Normal"/>
+    <w:next w:val="BodyText"/>
     <w:uiPriority w:val="9"/>
     <w:qFormat/>
     <w:pPr>
@@ -1313,7 +1783,7 @@
   <w:style w:type="paragraph" w:styleId="Heading2">
     <w:name w:val="Heading 2"/>
     <w:basedOn w:val="Normal"/>
-    <w:next w:val="Normal"/>
+    <w:next w:val="BodyText"/>
     <w:uiPriority w:val="9"/>
     <w:unhideWhenUsed/>
     <w:qFormat/>
@@ -1335,7 +1805,7 @@
   <w:style w:type="paragraph" w:styleId="Heading3">
     <w:name w:val="Heading 3"/>
     <w:basedOn w:val="Normal"/>
-    <w:next w:val="Normal"/>
+    <w:next w:val="BodyText"/>
     <w:uiPriority w:val="9"/>
     <w:unhideWhenUsed/>
     <w:qFormat/>
@@ -1343,7 +1813,7 @@
       <w:keepNext/>
       <w:keepLines/>
       <w:spacing w:before="200" w:after="0"/>
-      <w:outlineLvl w:val="1"/>
+      <w:outlineLvl w:val="2"/>
     </w:pPr>
     <w:rPr>
       <w:rFonts w:asciiTheme="majorHAnsi" w:eastAsiaTheme="majorEastAsia" w:hAnsiTheme="majorHAnsi" w:cstheme="majorBidi"/>
@@ -1357,7 +1827,7 @@
   <w:style w:type="paragraph" w:styleId="Heading4">
     <w:name w:val="Heading 4"/>
     <w:basedOn w:val="Normal"/>
-    <w:next w:val="Normal"/>
+    <w:next w:val="BodyText"/>
     <w:uiPriority w:val="9"/>
     <w:unhideWhenUsed/>
     <w:qFormat/>
@@ -1365,7 +1835,7 @@
       <w:keepNext/>
       <w:keepLines/>
       <w:spacing w:before="200" w:after="0"/>
-      <w:outlineLvl w:val="1"/>
+      <w:outlineLvl w:val="3"/>
     </w:pPr>
     <w:rPr>
       <w:rFonts w:asciiTheme="majorHAnsi" w:eastAsiaTheme="majorEastAsia" w:hAnsiTheme="majorHAnsi" w:cstheme="majorBidi"/>
@@ -1379,7 +1849,7 @@
   <w:style w:type="paragraph" w:styleId="Heading5">
     <w:name w:val="Heading 5"/>
     <w:basedOn w:val="Normal"/>
-    <w:next w:val="Normal"/>
+    <w:next w:val="BodyText"/>
     <w:uiPriority w:val="9"/>
     <w:unhideWhenUsed/>
     <w:qFormat/>
@@ -1387,7 +1857,7 @@
       <w:keepNext/>
       <w:keepLines/>
       <w:spacing w:before="200" w:after="0"/>
-      <w:outlineLvl w:val="1"/>
+      <w:outlineLvl w:val="4"/>
     </w:pPr>
     <w:rPr>
       <w:rFonts w:asciiTheme="majorHAnsi" w:eastAsiaTheme="majorEastAsia" w:hAnsiTheme="majorHAnsi" w:cstheme="majorBidi"/>
@@ -1398,15 +1868,36 @@
       <w:szCs w:val="24"/>
     </w:rPr>
   </w:style>
-  <w:style w:type="paragraph" w:styleId="BlockQuote">
-    <w:name w:val="Block Quote"/>
+  <w:style w:type="paragraph" w:styleId="Heading6">
+    <w:name w:val="Heading 6"/>
     <w:basedOn w:val="Normal"/>
-    <w:next w:val="Normal"/>
+    <w:next w:val="BodyText"/>
+    <w:uiPriority w:val="9"/>
+    <w:unhideWhenUsed/>
+    <w:qFormat/>
+    <w:pPr>
+      <w:keepNext/>
+      <w:keepLines/>
+      <w:spacing w:before="200" w:after="0"/>
+      <w:outlineLvl w:val="5"/>
+    </w:pPr>
+    <w:rPr>
+      <w:rFonts w:asciiTheme="majorHAnsi" w:eastAsiaTheme="majorEastAsia" w:hAnsiTheme="majorHAnsi" w:cstheme="majorBidi"/>
+      <w:color w:val="4F81BD" w:themeColor="accent1"/>
+      <w:sz w:val="24"/>
+      <w:szCs w:val="24"/>
+    </w:rPr>
+  </w:style>
+  <w:style w:type="paragraph" w:styleId="BlockText">
+    <w:name w:val="Block Text"/>
+    <w:basedOn w:val="BodyText"/>
+    <w:next w:val="BodyText"/>
     <w:uiPriority w:val="9"/>
     <w:unhideWhenUsed/>
     <w:qFormat/>
     <w:pPr>
       <w:spacing w:before="100" w:after="100"/>
+      <w:ind w:firstLine="0"/>
     </w:pPr>
     <w:rPr>
       <w:rFonts w:asciiTheme="majorHAnsi" w:eastAsiaTheme="majorEastAsia" w:hAnsiTheme="majorHAnsi" w:cstheme="majorBidi"/>
@@ -1443,7 +1934,7 @@
       </w:tblCellMar>
     </w:tblPr>
   </w:style>
-  <w:style w:type="paragraph" w:styleId="DefinitionTerm">
+  <w:style w:type="paragraph" w:customStyle="1" w:styleId="DefinitionTerm">
     <w:name w:val="Definition Term"/>
     <w:basedOn w:val="Normal"/>
     <w:next w:val="Definition"/>
@@ -1456,20 +1947,12 @@
       <w:b/>
     </w:rPr>
   </w:style>
-  <w:style w:type="paragraph" w:styleId="Definition">
+  <w:style w:type="paragraph" w:customStyle="1" w:styleId="Definition">
     <w:name w:val="Definition"/>
     <w:basedOn w:val="Normal"/>
   </w:style>
-  <w:style w:type="paragraph" w:styleId="BodyText">
-    <w:name w:val="Body Text"/>
-    <w:basedOn w:val="Normal"/>
-    <w:link w:val="BodyTextChar"/>
-    <w:pPr>
-      <w:spacing w:after="120"/>
-    </w:pPr>
-  </w:style>
-  <w:style w:type="paragraph" w:styleId="TableCaption">
-    <w:name w:val="Table Caption"/>
+  <w:style w:type="paragraph" w:styleId="Caption">
+    <w:name w:val="Caption"/>
     <w:basedOn w:val="Normal"/>
     <w:link w:val="BodyTextChar"/>
     <w:pPr>
@@ -1479,16 +1962,27 @@
       <w:i/>
     </w:rPr>
   </w:style>
-  <w:style w:type="paragraph" w:styleId="ImageCaption">
+  <w:style w:type="paragraph" w:customStyle="1" w:styleId="TableCaption">
+    <w:name w:val="Table Caption"/>
+    <w:basedOn w:val="Caption"/>
+    <w:pPr>
+      <w:keepNext/>
+    </w:pPr>
+  </w:style>
+  <w:style w:type="paragraph" w:customStyle="1" w:styleId="ImageCaption">
     <w:name w:val="Image Caption"/>
+    <w:basedOn w:val="Caption"/>
+  </w:style>
+  <w:style w:type="paragraph" w:customStyle="1" w:styleId="Figure">
+    <w:name w:val="Figure"/>
     <w:basedOn w:val="Normal"/>
-    <w:link w:val="BodyTextChar"/>
+  </w:style>
+  <w:style w:type="paragraph" w:customStyle="1" w:styleId="FigureWithCaption">
+    <w:name w:val="Figure with Caption"/>
+    <w:basedOn w:val="Figure"/>
     <w:pPr>
-      <w:spacing w:before="0" w:after="120"/>
+      <w:keepNext/>
     </w:pPr>
-    <w:rPr>
-      <w:i/>
-    </w:rPr>
   </w:style>
   <w:style w:type="character" w:customStyle="1" w:styleId="BodyTextChar">
     <w:name w:val="Body Text Char"/>
@@ -1503,18 +1997,36 @@
       <w:sz w:val="22"/>
     </w:rPr>
   </w:style>
-  <w:style w:type="character" w:customStyle="1" w:styleId="FootnoteRef">
-    <w:name w:val="Footnote Ref"/>
+  <w:style w:type="character" w:styleId="FootnoteReference">
+    <w:name w:val="Footnote Reference"/>
     <w:basedOn w:val="BodyTextChar"/>
     <w:rPr>
       <w:vertAlign w:val="superscript"/>
     </w:rPr>
   </w:style>
-  <w:style w:type="character" w:customStyle="1" w:styleId="Link">
-    <w:name w:val="Link"/>
+  <w:style w:type="character" w:styleId="Hyperlink">
+    <w:name w:val="Hyperlink"/>
     <w:basedOn w:val="BodyTextChar"/>
     <w:rPr>
       <w:color w:val="4F81BD" w:themeColor="accent1"/>
+    </w:rPr>
+  </w:style>
+  <w:style w:type="paragraph" w:styleId="TOCHeading">
+    <w:name w:val="TOC Heading"/>
+    <w:basedOn w:val="Heading1"/>
+    <w:next w:val="BodyText"/>
+    <w:uiPriority w:val="39"/>
+    <w:unhideWhenUsed/>
+    <w:qFormat/>
+    <w:pPr>
+      <w:spacing w:before="240" w:line="259" w:lineRule="auto"/>
+      <w:outlineLvl w:val="9"/>
+    </w:pPr>
+    <w:rPr>
+      <w:rFonts w:asciiTheme="majorHAnsi" w:eastAsiaTheme="majorEastAsia" w:hAnsiTheme="majorHAnsi" w:cstheme="majorBidi"/>
+      <w:b w:val="0"/>
+      <w:bCs w:val="0"/>
+      <w:color w:val="365F91" w:themeColor="accent1" w:themeShade="BF"/>
     </w:rPr>
   </w:style>
   <w:style w:type="paragraph" w:customStyle="1" w:styleId="SourceCode">
@@ -1561,6 +2073,13 @@
       <w:color w:val="40a070"/>
     </w:rPr>
   </w:style>
+  <w:style w:type="character" w:customStyle="1" w:styleId="ConstantTok">
+    <w:name w:val="ConstantTok"/>
+    <w:basedOn w:val="VerbatimChar"/>
+    <w:rPr>
+      <w:color w:val="880000"/>
+    </w:rPr>
+  </w:style>
   <w:style w:type="character" w:customStyle="1" w:styleId="CharTok">
     <w:name w:val="CharTok"/>
     <w:basedOn w:val="VerbatimChar"/>
@@ -1568,6 +2087,13 @@
       <w:color w:val="4070a0"/>
     </w:rPr>
   </w:style>
+  <w:style w:type="character" w:customStyle="1" w:styleId="SpecialCharTok">
+    <w:name w:val="SpecialCharTok"/>
+    <w:basedOn w:val="VerbatimChar"/>
+    <w:rPr>
+      <w:color w:val="4070a0"/>
+    </w:rPr>
+  </w:style>
   <w:style w:type="character" w:customStyle="1" w:styleId="StringTok">
     <w:name w:val="StringTok"/>
     <w:basedOn w:val="VerbatimChar"/>
@@ -1575,6 +2101,25 @@
       <w:color w:val="4070a0"/>
     </w:rPr>
   </w:style>
+  <w:style w:type="character" w:customStyle="1" w:styleId="VerbatimStringTok">
+    <w:name w:val="VerbatimStringTok"/>
+    <w:basedOn w:val="VerbatimChar"/>
+    <w:rPr>
+      <w:color w:val="4070a0"/>
+    </w:rPr>
+  </w:style>
+  <w:style w:type="character" w:customStyle="1" w:styleId="SpecialStringTok">
+    <w:name w:val="SpecialStringTok"/>
+    <w:basedOn w:val="VerbatimChar"/>
+    <w:rPr>
+      <w:color w:val="bb6688"/>
+    </w:rPr>
+  </w:style>
+  <w:style w:type="character" w:customStyle="1" w:styleId="ImportTok">
+    <w:name w:val="ImportTok"/>
+    <w:basedOn w:val="VerbatimChar"/>
+    <w:rPr/>
+  </w:style>
   <w:style w:type="character" w:customStyle="1" w:styleId="CommentTok">
     <w:name w:val="CommentTok"/>
     <w:basedOn w:val="VerbatimChar"/>
@@ -1583,6 +2128,32 @@
       <w:i/>
     </w:rPr>
   </w:style>
+  <w:style w:type="character" w:customStyle="1" w:styleId="DocumentationTok">
+    <w:name w:val="DocumentationTok"/>
+    <w:basedOn w:val="VerbatimChar"/>
+    <w:rPr>
+      <w:color w:val="ba2121"/>
+      <w:i/>
+    </w:rPr>
+  </w:style>
+  <w:style w:type="character" w:customStyle="1" w:styleId="AnnotationTok">
+    <w:name w:val="AnnotationTok"/>
+    <w:basedOn w:val="VerbatimChar"/>
+    <w:rPr>
+      <w:color w:val="60a0b0"/>
+      <w:b/>
+      <w:i/>
+    </w:rPr>
+  </w:style>
+  <w:style w:type="character" w:customStyle="1" w:styleId="CommentVarTok">
+    <w:name w:val="CommentVarTok"/>
+    <w:basedOn w:val="VerbatimChar"/>
+    <w:rPr>
+      <w:color w:val="60a0b0"/>
+      <w:b/>
+      <w:i/>
+    </w:rPr>
+  </w:style>
   <w:style w:type="character" w:customStyle="1" w:styleId="OtherTok">
     <w:name w:val="OtherTok"/>
     <w:basedOn w:val="VerbatimChar"/>
@@ -1590,6 +2161,82 @@
       <w:color w:val="007020"/>
     </w:rPr>
   </w:style>
+  <w:style w:type="character" w:customStyle="1" w:styleId="FunctionTok">
+    <w:name w:val="FunctionTok"/>
+    <w:basedOn w:val="VerbatimChar"/>
+    <w:rPr>
+      <w:color w:val="06287e"/>
+    </w:rPr>
+  </w:style>
+  <w:style w:type="character" w:customStyle="1" w:styleId="VariableTok">
+    <w:name w:val="VariableTok"/>
+    <w:basedOn w:val="VerbatimChar"/>
+    <w:rPr>
+      <w:color w:val="19177c"/>
+    </w:rPr>
+  </w:style>
+  <w:style w:type="character" w:customStyle="1" w:styleId="ControlFlowTok">
+    <w:name w:val="ControlFlowTok"/>
+    <w:basedOn w:val="VerbatimChar"/>
+    <w:rPr>
+      <w:color w:val="007020"/>
+      <w:b/>
+    </w:rPr>
+  </w:style>
+  <w:style w:type="character" w:customStyle="1" w:styleId="OperatorTok">
+    <w:name w:val="OperatorTok"/>
+    <w:basedOn w:val="VerbatimChar"/>
+    <w:rPr>
+      <w:color w:val="666666"/>
+    </w:rPr>
+  </w:style>
+  <w:style w:type="character" w:customStyle="1" w:styleId="BuiltInTok">
+    <w:name w:val="BuiltInTok"/>
+    <w:basedOn w:val="VerbatimChar"/>
+    <w:rPr/>
+  </w:style>
+  <w:style w:type="character" w:customStyle="1" w:styleId="ExtensionTok">
+    <w:name w:val="ExtensionTok"/>
+    <w:basedOn w:val="VerbatimChar"/>
+    <w:rPr/>
+  </w:style>
+  <w:style w:type="character" w:customStyle="1" w:styleId="PreprocessorTok">
+    <w:name w:val="PreprocessorTok"/>
+    <w:basedOn w:val="VerbatimChar"/>
+    <w:rPr>
+      <w:color w:val="bc7a00"/>
+    </w:rPr>
+  </w:style>
+  <w:style w:type="character" w:customStyle="1" w:styleId="AttributeTok">
+    <w:name w:val="AttributeTok"/>
+    <w:basedOn w:val="VerbatimChar"/>
+    <w:rPr>
+      <w:color w:val="7d9029"/>
+    </w:rPr>
+  </w:style>
+  <w:style w:type="character" w:customStyle="1" w:styleId="RegionMarkerTok">
+    <w:name w:val="RegionMarkerTok"/>
+    <w:basedOn w:val="VerbatimChar"/>
+    <w:rPr/>
+  </w:style>
+  <w:style w:type="character" w:customStyle="1" w:styleId="InformationTok">
+    <w:name w:val="InformationTok"/>
+    <w:basedOn w:val="VerbatimChar"/>
+    <w:rPr>
+      <w:color w:val="60a0b0"/>
+      <w:b/>
+      <w:i/>
+    </w:rPr>
+  </w:style>
+  <w:style w:type="character" w:customStyle="1" w:styleId="WarningTok">
+    <w:name w:val="WarningTok"/>
+    <w:basedOn w:val="VerbatimChar"/>
+    <w:rPr>
+      <w:color w:val="60a0b0"/>
+      <w:b/>
+      <w:i/>
+    </w:rPr>
+  </w:style>
   <w:style w:type="character" w:customStyle="1" w:styleId="AlertTok">
     <w:name w:val="AlertTok"/>
     <w:basedOn w:val="VerbatimChar"/>
@@ -1597,124 +2244,6 @@
       <w:color w:val="ff0000"/>
       <w:b/>
     </w:rPr>
-  </w:style>
-  <w:style w:type="character" w:customStyle="1" w:styleId="FunctionTok">
-    <w:name w:val="FunctionTok"/>
-    <w:basedOn w:val="VerbatimChar"/>
-    <w:rPr>
-      <w:color w:val="06287e"/>
-    </w:rPr>
-  </w:style>
-  <w:style w:type="character" w:customStyle="1" w:styleId="RegionMarkerTok">
-    <w:name w:val="RegionMarkerTok"/>
-    <w:basedOn w:val="VerbatimChar"/>
-    <w:rPr/>
-  </w:style>
-  <w:style w:type="character" w:customStyle="1" w:styleId="ErrorTok">
-    <w:name w:val="ErrorTok"/>
-    <w:basedOn w:val="VerbatimChar"/>
-    <w:rPr>
-      <w:color w:val="ff0000"/>
-      <w:b/>
-    </w:rPr>
-  </w:style>
-  <w:style w:type="character" w:customStyle="1" w:styleId="NormalTok">
-    <w:name w:val="NormalTok"/>
-    <w:basedOn w:val="VerbatimChar"/>
-    <w:rPr/>
-  </w:style>
-  <w:style w:type="paragraph" w:customStyle="1" w:styleId="SourceCode">
-    <w:name w:val="Source Code"/>
-    <w:basedOn w:val="Normal"/>
-    <w:link w:val="VerbatimChar"/>
-    <w:pPr>
-      <w:wordWrap w:val="off"/>
-    </w:pPr>
-  </w:style>
-  <w:style w:type="character" w:customStyle="1" w:styleId="KeywordTok">
-    <w:name w:val="KeywordTok"/>
-    <w:basedOn w:val="VerbatimChar"/>
-    <w:rPr>
-      <w:color w:val="007020"/>
-      <w:b/>
-    </w:rPr>
-  </w:style>
-  <w:style w:type="character" w:customStyle="1" w:styleId="DataTypeTok">
-    <w:name w:val="DataTypeTok"/>
-    <w:basedOn w:val="VerbatimChar"/>
-    <w:rPr>
-      <w:color w:val="902000"/>
-    </w:rPr>
-  </w:style>
-  <w:style w:type="character" w:customStyle="1" w:styleId="DecValTok">
-    <w:name w:val="DecValTok"/>
-    <w:basedOn w:val="VerbatimChar"/>
-    <w:rPr>
-      <w:color w:val="40a070"/>
-    </w:rPr>
-  </w:style>
-  <w:style w:type="character" w:customStyle="1" w:styleId="BaseNTok">
-    <w:name w:val="BaseNTok"/>
-    <w:basedOn w:val="VerbatimChar"/>
-    <w:rPr>
-      <w:color w:val="40a070"/>
-    </w:rPr>
-  </w:style>
-  <w:style w:type="character" w:customStyle="1" w:styleId="FloatTok">
-    <w:name w:val="FloatTok"/>
-    <w:basedOn w:val="VerbatimChar"/>
-    <w:rPr>
-      <w:color w:val="40a070"/>
-    </w:rPr>
-  </w:style>
-  <w:style w:type="character" w:customStyle="1" w:styleId="CharTok">
-    <w:name w:val="CharTok"/>
-    <w:basedOn w:val="VerbatimChar"/>
-    <w:rPr>
-      <w:color w:val="4070a0"/>
-    </w:rPr>
-  </w:style>
-  <w:style w:type="character" w:customStyle="1" w:styleId="StringTok">
-    <w:name w:val="StringTok"/>
-    <w:basedOn w:val="VerbatimChar"/>
-    <w:rPr>
-      <w:color w:val="4070a0"/>
-    </w:rPr>
-  </w:style>
-  <w:style w:type="character" w:customStyle="1" w:styleId="CommentTok">
-    <w:name w:val="CommentTok"/>
-    <w:basedOn w:val="VerbatimChar"/>
-    <w:rPr>
-      <w:color w:val="60a0b0"/>
-      <w:i/>
-    </w:rPr>
-  </w:style>
-  <w:style w:type="character" w:customStyle="1" w:styleId="OtherTok">
-    <w:name w:val="OtherTok"/>
-    <w:basedOn w:val="VerbatimChar"/>
-    <w:rPr>
-      <w:color w:val="007020"/>
-    </w:rPr>
-  </w:style>
-  <w:style w:type="character" w:customStyle="1" w:styleId="AlertTok">
-    <w:name w:val="AlertTok"/>
-    <w:basedOn w:val="VerbatimChar"/>
-    <w:rPr>
-      <w:color w:val="ff0000"/>
-      <w:b/>
-    </w:rPr>
-  </w:style>
-  <w:style w:type="character" w:customStyle="1" w:styleId="FunctionTok">
-    <w:name w:val="FunctionTok"/>
-    <w:basedOn w:val="VerbatimChar"/>
-    <w:rPr>
-      <w:color w:val="06287e"/>
-    </w:rPr>
-  </w:style>
-  <w:style w:type="character" w:customStyle="1" w:styleId="RegionMarkerTok">
-    <w:name w:val="RegionMarkerTok"/>
-    <w:basedOn w:val="VerbatimChar"/>
-    <w:rPr/>
   </w:style>
   <w:style w:type="character" w:customStyle="1" w:styleId="ErrorTok">
     <w:name w:val="ErrorTok"/>

</xml_diff>

<commit_message>
Changes colors to twitch purple
</commit_message>
<xml_diff>
--- a/index.docx
+++ b/index.docx
@@ -1346,7 +1346,7 @@
         </w:numPr>
       </w:pPr>
       <w:r>
-        <w:t xml:space="preserve">Favorite games of 2015/2016: Undertale, Dark Souls III, Stellaris</w:t>
+        <w:t xml:space="preserve">Favorite games of 2015/2016: Undertale, Dark Souls III, Stellaris, Guild Wars 2</w:t>
       </w:r>
     </w:p>
     <w:p>
@@ -1524,7 +1524,7 @@
     </w:lvl>
   </w:abstractNum>
   <w:abstractNum w:abstractNumId="990">
-    <w:nsid w:val="ac5d92d5"/>
+    <w:nsid w:val="6b95fdc0"/>
     <w:multiLevelType w:val="multilevel"/>
     <w:lvl w:ilvl="0">
       <w:numFmt w:val="bullet"/>
@@ -1605,7 +1605,7 @@
     </w:lvl>
   </w:abstractNum>
   <w:abstractNum w:abstractNumId="991">
-    <w:nsid w:val="f62e74b6"/>
+    <w:nsid w:val="33c8dbf6"/>
     <w:multiLevelType w:val="multilevel"/>
     <w:lvl w:ilvl="0">
       <w:numFmt w:val="bullet"/>

</xml_diff>